<commit_message>
hack 1: cookies in md5
</commit_message>
<xml_diff>
--- a/Darkly.docx
+++ b/Darkly.docx
@@ -21,6 +21,161 @@
       <w:proofErr w:type="spellEnd"/>
       <w:r>
         <w:t>)</w:t>
+      </w:r>
+    </w:p>
+    <w:p>
+      <w:pPr>
+        <w:pStyle w:val="Titre1"/>
+      </w:pPr>
+      <w:r>
+        <w:t>Hack one – md5 cookies</w:t>
+      </w:r>
+    </w:p>
+    <w:p>
+      <w:r>
+        <w:t xml:space="preserve">Change the value of the cookies </w:t>
+      </w:r>
+      <w:proofErr w:type="spellStart"/>
+      <w:r>
+        <w:t>i_am_admin</w:t>
+      </w:r>
+      <w:proofErr w:type="spellEnd"/>
+      <w:r>
+        <w:t xml:space="preserve"> to </w:t>
+      </w:r>
+      <w:r>
+        <w:t>b326b5062b2f0e69046810717534cb09</w:t>
+      </w:r>
+      <w:r>
+        <w:t xml:space="preserve"> (</w:t>
+      </w:r>
+      <w:proofErr w:type="spellStart"/>
+      <w:r>
+        <w:t>aka</w:t>
+      </w:r>
+      <w:proofErr w:type="spellEnd"/>
+      <w:r>
+        <w:t xml:space="preserve"> </w:t>
+      </w:r>
+      <w:proofErr w:type="spellStart"/>
+      <w:r>
+        <w:t>true</w:t>
+      </w:r>
+      <w:proofErr w:type="spellEnd"/>
+      <w:r>
+        <w:t xml:space="preserve"> in md5, </w:t>
+      </w:r>
+      <w:proofErr w:type="spellStart"/>
+      <w:r>
+        <w:t>instead</w:t>
+      </w:r>
+      <w:proofErr w:type="spellEnd"/>
+      <w:r>
+        <w:t xml:space="preserve"> of false as </w:t>
+      </w:r>
+      <w:proofErr w:type="spellStart"/>
+      <w:r>
+        <w:t>previsous</w:t>
+      </w:r>
+      <w:proofErr w:type="spellEnd"/>
+      <w:r>
+        <w:t xml:space="preserve"> value)</w:t>
+      </w:r>
+    </w:p>
+    <w:p>
+      <w:pPr>
+        <w:rPr>
+          <w:b/>
+          <w:bCs/>
+        </w:rPr>
+      </w:pPr>
+      <w:proofErr w:type="gramStart"/>
+      <w:r>
+        <w:rPr>
+          <w:b/>
+          <w:bCs/>
+        </w:rPr>
+        <w:t>df</w:t>
+      </w:r>
+      <w:proofErr w:type="gramEnd"/>
+      <w:r>
+        <w:rPr>
+          <w:b/>
+          <w:bCs/>
+        </w:rPr>
+        <w:t>2eb4ba34ed059a1e3e89ff4dfc13445f104a1a52295214def1c4fb1693a5c3</w:t>
+      </w:r>
+    </w:p>
+    <w:p>
+      <w:r>
+        <w:rPr>
+          <w:noProof/>
+        </w:rPr>
+        <w:drawing>
+          <wp:inline distT="0" distB="0" distL="0" distR="0">
+            <wp:extent cx="5582264" cy="3292806"/>
+            <wp:effectExtent l="0" t="0" r="6350" b="0"/>
+            <wp:docPr id="2" name="Image 2" descr="Une image contenant capture d’écran, intérieur, portable, moniteur&#10;&#10;Description générée automatiquement"/>
+            <wp:cNvGraphicFramePr>
+              <a:graphicFrameLocks xmlns:a="http://schemas.openxmlformats.org/drawingml/2006/main" noChangeAspect="1"/>
+            </wp:cNvGraphicFramePr>
+            <a:graphic xmlns:a="http://schemas.openxmlformats.org/drawingml/2006/main">
+              <a:graphicData uri="http://schemas.openxmlformats.org/drawingml/2006/picture">
+                <pic:pic xmlns:pic="http://schemas.openxmlformats.org/drawingml/2006/picture">
+                  <pic:nvPicPr>
+                    <pic:cNvPr id="2" name="Capture d’écran 2020-06-29 à 23.46.16 (2).png"/>
+                    <pic:cNvPicPr/>
+                  </pic:nvPicPr>
+                  <pic:blipFill rotWithShape="1">
+                    <a:blip r:embed="rId4">
+                      <a:extLst>
+                        <a:ext uri="{28A0092B-C50C-407E-A947-70E740481C1C}">
+                          <a14:useLocalDpi xmlns:a14="http://schemas.microsoft.com/office/drawing/2010/main" val="0"/>
+                        </a:ext>
+                      </a:extLst>
+                    </a:blip>
+                    <a:srcRect l="14792" t="29647" r="24454" b="6647"/>
+                    <a:stretch/>
+                  </pic:blipFill>
+                  <pic:spPr bwMode="auto">
+                    <a:xfrm>
+                      <a:off x="0" y="0"/>
+                      <a:ext cx="5590434" cy="3297625"/>
+                    </a:xfrm>
+                    <a:prstGeom prst="rect">
+                      <a:avLst/>
+                    </a:prstGeom>
+                    <a:ln>
+                      <a:noFill/>
+                    </a:ln>
+                    <a:extLst>
+                      <a:ext uri="{53640926-AAD7-44D8-BBD7-CCE9431645EC}">
+                        <a14:shadowObscured xmlns:a14="http://schemas.microsoft.com/office/drawing/2010/main"/>
+                      </a:ext>
+                    </a:extLst>
+                  </pic:spPr>
+                </pic:pic>
+              </a:graphicData>
+            </a:graphic>
+          </wp:inline>
+        </w:drawing>
+      </w:r>
+    </w:p>
+    <w:p/>
+    <w:p>
+      <w:pPr>
+        <w:pStyle w:val="Titre1"/>
+      </w:pPr>
+      <w:r>
+        <w:t xml:space="preserve">Hack 2 – </w:t>
+      </w:r>
+      <w:proofErr w:type="spellStart"/>
+      <w:r>
+        <w:t>tbd</w:t>
+      </w:r>
+      <w:proofErr w:type="spellEnd"/>
+      <w:r>
+        <w:t xml:space="preserve"> </w:t>
       </w:r>
     </w:p>
     <w:sectPr>
@@ -428,6 +583,27 @@
     <w:name w:val="Normal"/>
     <w:qFormat/>
   </w:style>
+  <w:style w:type="paragraph" w:styleId="Titre1">
+    <w:name w:val="heading 1"/>
+    <w:basedOn w:val="Normal"/>
+    <w:next w:val="Normal"/>
+    <w:link w:val="Titre1Car"/>
+    <w:uiPriority w:val="9"/>
+    <w:qFormat/>
+    <w:rsid w:val="00433A3A"/>
+    <w:pPr>
+      <w:keepNext/>
+      <w:keepLines/>
+      <w:spacing w:before="240"/>
+      <w:outlineLvl w:val="0"/>
+    </w:pPr>
+    <w:rPr>
+      <w:rFonts w:asciiTheme="majorHAnsi" w:eastAsiaTheme="majorEastAsia" w:hAnsiTheme="majorHAnsi" w:cstheme="majorBidi"/>
+      <w:color w:val="2F5496" w:themeColor="accent1" w:themeShade="BF"/>
+      <w:sz w:val="32"/>
+      <w:szCs w:val="32"/>
+    </w:rPr>
+  </w:style>
   <w:style w:type="character" w:default="1" w:styleId="Policepardfaut">
     <w:name w:val="Default Paragraph Font"/>
     <w:uiPriority w:val="1"/>
@@ -486,6 +662,19 @@
       <w:kern w:val="28"/>
       <w:sz w:val="56"/>
       <w:szCs w:val="56"/>
+    </w:rPr>
+  </w:style>
+  <w:style w:type="character" w:customStyle="1" w:styleId="Titre1Car">
+    <w:name w:val="Titre 1 Car"/>
+    <w:basedOn w:val="Policepardfaut"/>
+    <w:link w:val="Titre1"/>
+    <w:uiPriority w:val="9"/>
+    <w:rsid w:val="00433A3A"/>
+    <w:rPr>
+      <w:rFonts w:asciiTheme="majorHAnsi" w:eastAsiaTheme="majorEastAsia" w:hAnsiTheme="majorHAnsi" w:cstheme="majorBidi"/>
+      <w:color w:val="2F5496" w:themeColor="accent1" w:themeShade="BF"/>
+      <w:sz w:val="32"/>
+      <w:szCs w:val="32"/>
     </w:rPr>
   </w:style>
 </w:styles>

</xml_diff>